<commit_message>
Added solutions to Session 1 worksheet
</commit_message>
<xml_diff>
--- a/Session 1 - Introduction to MATLAB/MATLAB Session 1 exercises.docx
+++ b/Session 1 - Introduction to MATLAB/MATLAB Session 1 exercises.docx
@@ -122,17 +122,7 @@
           <w:sz w:val="24"/>
           <w:szCs w:val="24"/>
         </w:rPr>
-        <w:t xml:space="preserve">y completely valid ways to solve a problem in MATLAB, so if you try one </w:t>
-      </w:r>
-      <w:bookmarkStart w:id="0" w:name="_GoBack"/>
-      <w:bookmarkEnd w:id="0"/>
-      <w:r>
-        <w:rPr>
-          <w:bCs/>
-          <w:sz w:val="24"/>
-          <w:szCs w:val="24"/>
-        </w:rPr>
-        <w:t>and get stuck maybe go back to Google and see if you can find an alternative.</w:t>
+        <w:t>y completely valid ways to solve a problem in MATLAB, so if you try one and get stuck maybe go back to Google and see if you can find an alternative.</w:t>
       </w:r>
     </w:p>
     <w:p>
@@ -351,6 +341,8 @@
           <w:szCs w:val="24"/>
         </w:rPr>
       </w:pPr>
+      <w:proofErr w:type="spellStart"/>
+      <w:proofErr w:type="gramStart"/>
       <w:r>
         <w:rPr>
           <w:bCs/>
@@ -360,7 +352,31 @@
           <w:sz w:val="24"/>
           <w:szCs w:val="24"/>
         </w:rPr>
-        <w:t>disp('Hello from an M-file!');</w:t>
+        <w:t>disp</w:t>
+      </w:r>
+      <w:proofErr w:type="spellEnd"/>
+      <w:r>
+        <w:rPr>
+          <w:bCs/>
+          <w:i/>
+          <w:iCs/>
+          <w:color w:val="4472C4" w:themeColor="accent5"/>
+          <w:sz w:val="24"/>
+          <w:szCs w:val="24"/>
+        </w:rPr>
+        <w:t>(</w:t>
+      </w:r>
+      <w:proofErr w:type="gramEnd"/>
+      <w:r>
+        <w:rPr>
+          <w:bCs/>
+          <w:i/>
+          <w:iCs/>
+          <w:color w:val="4472C4" w:themeColor="accent5"/>
+          <w:sz w:val="24"/>
+          <w:szCs w:val="24"/>
+        </w:rPr>
+        <w:t>'Hello from an M-file!');</w:t>
       </w:r>
     </w:p>
     <w:p>
@@ -581,6 +597,7 @@
         </w:rPr>
         <w:t xml:space="preserve">In this exercise you’ll need to do a bit of research, as I won’t be telling you the functions you need to use.  The aim here is to generate a random number in the range 0-100 and assign it a variable reference.  You should then update your </w:t>
       </w:r>
+      <w:proofErr w:type="spellStart"/>
       <w:r>
         <w:rPr>
           <w:bCs/>
@@ -592,6 +609,7 @@
         </w:rPr>
         <w:t>disp</w:t>
       </w:r>
+      <w:proofErr w:type="spellEnd"/>
       <w:r>
         <w:rPr>
           <w:bCs/>
@@ -632,7 +650,25 @@
           <w:sz w:val="24"/>
           <w:szCs w:val="24"/>
         </w:rPr>
-        <w:t>Find a function to generate a random number and assign the returned value to a reference.  This will allow us to access this number later on in the script.</w:t>
+        <w:t xml:space="preserve">Find a function to generate a random number and assign the returned value to a reference.  This will allow us to access this number </w:t>
+      </w:r>
+      <w:proofErr w:type="gramStart"/>
+      <w:r>
+        <w:rPr>
+          <w:bCs/>
+          <w:sz w:val="24"/>
+          <w:szCs w:val="24"/>
+        </w:rPr>
+        <w:t>later on</w:t>
+      </w:r>
+      <w:proofErr w:type="gramEnd"/>
+      <w:r>
+        <w:rPr>
+          <w:bCs/>
+          <w:sz w:val="24"/>
+          <w:szCs w:val="24"/>
+        </w:rPr>
+        <w:t xml:space="preserve"> in the script.</w:t>
       </w:r>
     </w:p>
     <w:p>
@@ -684,6 +720,7 @@
         </w:rPr>
         <w:t xml:space="preserve">Use the </w:t>
       </w:r>
+      <w:proofErr w:type="spellStart"/>
       <w:r>
         <w:rPr>
           <w:bCs/>
@@ -695,6 +732,7 @@
         </w:rPr>
         <w:t>disp</w:t>
       </w:r>
+      <w:proofErr w:type="spellEnd"/>
       <w:r>
         <w:rPr>
           <w:bCs/>
@@ -792,6 +830,7 @@
           <w:szCs w:val="24"/>
         </w:rPr>
       </w:pPr>
+      <w:proofErr w:type="gramStart"/>
       <w:r>
         <w:rPr>
           <w:bCs/>
@@ -806,7 +845,16 @@
           <w:sz w:val="24"/>
           <w:szCs w:val="24"/>
         </w:rPr>
-        <w:t xml:space="preserve"> the moment, your random numbers will likely be double precision, but as we’re going to be determining if they’re odd or even we need them to be integers.</w:t>
+        <w:t xml:space="preserve"> the moment</w:t>
+      </w:r>
+      <w:proofErr w:type="gramEnd"/>
+      <w:r>
+        <w:rPr>
+          <w:bCs/>
+          <w:sz w:val="24"/>
+          <w:szCs w:val="24"/>
+        </w:rPr>
+        <w:t>, your random numbers will likely be double precision, but as we’re going to be determining if they’re odd or even we need them to be integers.</w:t>
       </w:r>
       <w:r>
         <w:rPr>
@@ -841,6 +889,7 @@
         </w:rPr>
         <w:t xml:space="preserve">Assuming you’ve run your script at least once, the variable you assigned should be in the workspace (if it is, you’ll see it listed in the “Workspace” panel).  Use the </w:t>
       </w:r>
+      <w:proofErr w:type="spellStart"/>
       <w:r>
         <w:rPr>
           <w:bCs/>
@@ -852,6 +901,7 @@
         </w:rPr>
         <w:t>whos</w:t>
       </w:r>
+      <w:proofErr w:type="spellEnd"/>
       <w:r>
         <w:rPr>
           <w:bCs/>
@@ -970,6 +1020,7 @@
         </w:rPr>
         <w:t xml:space="preserve"> is run.  This should be in addition to the previous </w:t>
       </w:r>
+      <w:proofErr w:type="spellStart"/>
       <w:r>
         <w:rPr>
           <w:bCs/>
@@ -981,6 +1032,7 @@
         </w:rPr>
         <w:t>disp</w:t>
       </w:r>
+      <w:proofErr w:type="spellEnd"/>
       <w:r>
         <w:rPr>
           <w:bCs/>
@@ -1123,7 +1175,25 @@
           <w:sz w:val="24"/>
           <w:szCs w:val="24"/>
         </w:rPr>
-        <w:t>Add the relevant code to display a message to the command window, which states the double and integer value numbers.  This message should be a combination of explicitly-typed text and the generated random numbers.</w:t>
+        <w:t xml:space="preserve">Add the relevant code to display a message to the command window, which states the double and integer value numbers.  This message should be a combination of </w:t>
+      </w:r>
+      <w:proofErr w:type="gramStart"/>
+      <w:r>
+        <w:rPr>
+          <w:bCs/>
+          <w:sz w:val="24"/>
+          <w:szCs w:val="24"/>
+        </w:rPr>
+        <w:t>explicitly-typed</w:t>
+      </w:r>
+      <w:proofErr w:type="gramEnd"/>
+      <w:r>
+        <w:rPr>
+          <w:bCs/>
+          <w:sz w:val="24"/>
+          <w:szCs w:val="24"/>
+        </w:rPr>
+        <w:t xml:space="preserve"> text and the generated random numbers.</w:t>
       </w:r>
     </w:p>
     <w:p>
@@ -1331,7 +1401,25 @@
           <w:sz w:val="24"/>
           <w:szCs w:val="24"/>
         </w:rPr>
-        <w:t>, but it’s best to make it sensible (e.g. “isodd”)</w:t>
+        <w:t>, but it’s best to make it sensible (e.g. “</w:t>
+      </w:r>
+      <w:proofErr w:type="spellStart"/>
+      <w:r>
+        <w:rPr>
+          <w:bCs/>
+          <w:sz w:val="24"/>
+          <w:szCs w:val="24"/>
+        </w:rPr>
+        <w:t>isodd</w:t>
+      </w:r>
+      <w:proofErr w:type="spellEnd"/>
+      <w:r>
+        <w:rPr>
+          <w:bCs/>
+          <w:sz w:val="24"/>
+          <w:szCs w:val="24"/>
+        </w:rPr>
+        <w:t>”)</w:t>
       </w:r>
       <w:r>
         <w:rPr>
@@ -1411,7 +1499,43 @@
           <w:sz w:val="24"/>
           <w:szCs w:val="24"/>
         </w:rPr>
-        <w:t xml:space="preserve"> to a location accessible by MATLAB.  The name must be exactly the same as the name you gave the function (so in my example I’d get a file call “isodd.m”).</w:t>
+        <w:t xml:space="preserve"> to a location accessible by MATLAB.  The name must be </w:t>
+      </w:r>
+      <w:proofErr w:type="gramStart"/>
+      <w:r>
+        <w:rPr>
+          <w:bCs/>
+          <w:sz w:val="24"/>
+          <w:szCs w:val="24"/>
+        </w:rPr>
+        <w:t>exactly the same</w:t>
+      </w:r>
+      <w:proofErr w:type="gramEnd"/>
+      <w:r>
+        <w:rPr>
+          <w:bCs/>
+          <w:sz w:val="24"/>
+          <w:szCs w:val="24"/>
+        </w:rPr>
+        <w:t xml:space="preserve"> as the name you gave the function (so in my example I’d get a file call “</w:t>
+      </w:r>
+      <w:proofErr w:type="spellStart"/>
+      <w:r>
+        <w:rPr>
+          <w:bCs/>
+          <w:sz w:val="24"/>
+          <w:szCs w:val="24"/>
+        </w:rPr>
+        <w:t>isodd.m</w:t>
+      </w:r>
+      <w:proofErr w:type="spellEnd"/>
+      <w:r>
+        <w:rPr>
+          <w:bCs/>
+          <w:sz w:val="24"/>
+          <w:szCs w:val="24"/>
+        </w:rPr>
+        <w:t>”).</w:t>
       </w:r>
     </w:p>
     <w:p>
@@ -1754,6 +1878,8 @@
           <w:szCs w:val="24"/>
         </w:rPr>
       </w:pPr>
+      <w:bookmarkStart w:id="0" w:name="_GoBack"/>
+      <w:bookmarkEnd w:id="0"/>
     </w:p>
     <w:p>
       <w:pPr>
@@ -1765,14 +1891,14 @@
         <w:spacing w:after="0" w:line="360" w:lineRule="auto"/>
         <w:jc w:val="both"/>
         <w:rPr>
-          <w:bCs/>
-          <w:sz w:val="24"/>
-          <w:szCs w:val="24"/>
-        </w:rPr>
-      </w:pPr>
-      <w:r>
-        <w:rPr>
-          <w:bCs/>
+          <w:b/>
+          <w:sz w:val="24"/>
+          <w:szCs w:val="24"/>
+        </w:rPr>
+      </w:pPr>
+      <w:r>
+        <w:rPr>
+          <w:b/>
           <w:sz w:val="24"/>
           <w:szCs w:val="24"/>
         </w:rPr>
@@ -1820,23 +1946,7 @@
           <w:sz w:val="24"/>
           <w:szCs w:val="24"/>
         </w:rPr>
-        <w:t xml:space="preserve">Starting with the code from exercise 7 (i.e. prior to the while loop) surround the code in a for-loop structure.  </w:t>
-      </w:r>
-      <w:r>
-        <w:rPr>
-          <w:bCs/>
-          <w:sz w:val="24"/>
-          <w:szCs w:val="24"/>
-        </w:rPr>
-        <w:t>Set the for loop to run 10 times</w:t>
-      </w:r>
-      <w:r>
-        <w:rPr>
-          <w:bCs/>
-          <w:sz w:val="24"/>
-          <w:szCs w:val="24"/>
-        </w:rPr>
-        <w:t>.</w:t>
+        <w:t>Starting with the code from exercise 7 (i.e. prior to the while loop) surround the code in a for-loop structure.  Set the for loop to run 10 times.</w:t>
       </w:r>
     </w:p>
     <w:p>
@@ -1861,39 +1971,7 @@
           <w:szCs w:val="24"/>
         </w:rPr>
         <w:lastRenderedPageBreak/>
-        <w:t xml:space="preserve">Update the message, so it includes the current iteration number (for example, </w:t>
-      </w:r>
-      <w:r>
-        <w:rPr>
-          <w:bCs/>
-          <w:sz w:val="24"/>
-          <w:szCs w:val="24"/>
-        </w:rPr>
-        <w:t>“</w:t>
-      </w:r>
-      <w:r>
-        <w:rPr>
-          <w:bCs/>
-          <w:sz w:val="24"/>
-          <w:szCs w:val="24"/>
-        </w:rPr>
-        <w:t>Iteration 4, d</w:t>
-      </w:r>
-      <w:r>
-        <w:rPr>
-          <w:bCs/>
-          <w:sz w:val="24"/>
-          <w:szCs w:val="24"/>
-        </w:rPr>
-        <w:t>ouble value = 43.1, integer value = 43, odd number</w:t>
-      </w:r>
-      <w:r>
-        <w:rPr>
-          <w:bCs/>
-          <w:sz w:val="24"/>
-          <w:szCs w:val="24"/>
-        </w:rPr>
-        <w:t>”).</w:t>
+        <w:t>Update the message, so it includes the current iteration number (for example, “Iteration 4, double value = 43.1, integer value = 43, odd number”).</w:t>
       </w:r>
     </w:p>
     <w:p>

</xml_diff>